<commit_message>
changed CustomUser to Member
</commit_message>
<xml_diff>
--- a/Project Overview & Plan.docx
+++ b/Project Overview & Plan.docx
@@ -107,13 +107,8 @@
         <w:t>Website with ticket sales to in-person event</w:t>
       </w:r>
       <w:r>
-        <w:t xml:space="preserve"> and ability to stream live event for a smaller </w:t>
-      </w:r>
-      <w:proofErr w:type="gramStart"/>
-      <w:r>
-        <w:t>fee</w:t>
-      </w:r>
-      <w:proofErr w:type="gramEnd"/>
+        <w:t xml:space="preserve"> and ability to stream live event for a smaller fee</w:t>
+      </w:r>
     </w:p>
     <w:p>
       <w:r>
@@ -130,7 +125,22 @@
     </w:p>
     <w:p>
       <w:r>
-        <w:t>(If time left over – a rental service for equipment to host live streaming events)</w:t>
+        <w:t>(If time left over – a rental service for equipment to host live streaming events</w:t>
+      </w:r>
+    </w:p>
+    <w:p>
+      <w:pPr>
+        <w:pStyle w:val="ListParagraph"/>
+        <w:numPr>
+          <w:ilvl w:val="0"/>
+          <w:numId w:val="2"/>
+        </w:numPr>
+      </w:pPr>
+      <w:r>
+        <w:t>vouchers</w:t>
+      </w:r>
+      <w:r>
+        <w:t>)</w:t>
       </w:r>
     </w:p>
     <w:p>
@@ -302,12 +312,21 @@
     </w:p>
     <w:p>
       <w:r>
-        <w:t xml:space="preserve">Streamer – Name, Stage Name, </w:t>
-      </w:r>
-    </w:p>
-    <w:p>
-      <w:r>
         <w:lastRenderedPageBreak/>
+        <w:t xml:space="preserve">Streamer – </w:t>
+      </w:r>
+      <w:r>
+        <w:t>Username, Name,</w:t>
+      </w:r>
+      <w:r>
+        <w:t xml:space="preserve"> Category</w:t>
+      </w:r>
+      <w:r>
+        <w:t xml:space="preserve"> </w:t>
+      </w:r>
+    </w:p>
+    <w:p>
+      <w:r>
         <w:t>Member – Name, Password, Access Level, Event History,</w:t>
       </w:r>
     </w:p>
@@ -446,10 +465,49 @@
     </w:p>
     <w:p>
       <w:r>
-        <w:t>Event – Name, Streamer(FK), Time, Duration, Location, Category</w:t>
-      </w:r>
-      <w:r>
-        <w:t>(FK)</w:t>
+        <w:t xml:space="preserve">Event – </w:t>
+      </w:r>
+      <w:r>
+        <w:t xml:space="preserve">ID, </w:t>
+      </w:r>
+      <w:r>
+        <w:t xml:space="preserve">Name, Streamer(FK), </w:t>
+      </w:r>
+      <w:proofErr w:type="spellStart"/>
+      <w:r>
+        <w:t>Start</w:t>
+      </w:r>
+      <w:r>
+        <w:t>Time</w:t>
+      </w:r>
+      <w:proofErr w:type="spellEnd"/>
+      <w:r>
+        <w:t>, Duration, Location, Category(FK</w:t>
+      </w:r>
+      <w:r>
+        <w:t>?</w:t>
+      </w:r>
+      <w:r>
+        <w:t>)</w:t>
+      </w:r>
+      <w:r>
+        <w:t>, Publisher ID</w:t>
+      </w:r>
+      <w:r>
+        <w:t>, Link/Key?</w:t>
+      </w:r>
+    </w:p>
+    <w:p>
+      <w:r>
+        <w:t xml:space="preserve">E-Ticket – ID, Event(FK), Streamer(FK), </w:t>
+      </w:r>
+      <w:proofErr w:type="spellStart"/>
+      <w:r>
+        <w:t>StartTime</w:t>
+      </w:r>
+      <w:proofErr w:type="spellEnd"/>
+      <w:r>
+        <w:t>(FK), Link/Key?</w:t>
       </w:r>
     </w:p>
     <w:p>
@@ -473,6 +531,11 @@
       </w:r>
     </w:p>
     <w:p>
+      <w:r>
+        <w:t>Event</w:t>
+      </w:r>
+    </w:p>
+    <w:p>
       <w:pPr>
         <w:rPr>
           <w:b/>
@@ -595,6 +658,7 @@
           <w:b/>
           <w:bCs/>
         </w:rPr>
+        <w:lastRenderedPageBreak/>
         <w:t>MODELS</w:t>
       </w:r>
     </w:p>
@@ -723,11 +787,146 @@
     <w:p/>
     <w:p>
       <w:r>
-        <w:t>Vouchers (if time)</w:t>
+        <w:t>(</w:t>
+      </w:r>
+      <w:proofErr w:type="gramStart"/>
+      <w:r>
+        <w:t>if</w:t>
+      </w:r>
+      <w:proofErr w:type="gramEnd"/>
+      <w:r>
+        <w:t xml:space="preserve"> time)</w:t>
+      </w:r>
+    </w:p>
+    <w:p>
+      <w:r>
+        <w:t>Vouchers</w:t>
+      </w:r>
+    </w:p>
+    <w:p>
+      <w:r>
+        <w:t>Equipment rental</w:t>
       </w:r>
     </w:p>
     <w:p/>
     <w:p/>
+    <w:p>
+      <w:pPr>
+        <w:rPr>
+          <w:b/>
+          <w:bCs/>
+          <w:highlight w:val="yellow"/>
+        </w:rPr>
+      </w:pPr>
+      <w:r>
+        <w:rPr>
+          <w:b/>
+          <w:bCs/>
+          <w:highlight w:val="yellow"/>
+        </w:rPr>
+        <w:t>8.2. Iteration 1 – Initial Prototype</w:t>
+      </w:r>
+    </w:p>
+    <w:p>
+      <w:pPr>
+        <w:rPr>
+          <w:highlight w:val="yellow"/>
+        </w:rPr>
+      </w:pPr>
+      <w:r>
+        <w:rPr>
+          <w:highlight w:val="yellow"/>
+        </w:rPr>
+        <w:t xml:space="preserve">•Develop a working system with core functionality, </w:t>
+      </w:r>
+      <w:proofErr w:type="gramStart"/>
+      <w:r>
+        <w:rPr>
+          <w:highlight w:val="yellow"/>
+        </w:rPr>
+        <w:t>e.g.</w:t>
+      </w:r>
+      <w:proofErr w:type="gramEnd"/>
+      <w:r>
+        <w:rPr>
+          <w:highlight w:val="yellow"/>
+        </w:rPr>
+        <w:t xml:space="preserve"> Add, Update &amp;Delete, etc.</w:t>
+      </w:r>
+    </w:p>
+    <w:p>
+      <w:pPr>
+        <w:rPr>
+          <w:highlight w:val="yellow"/>
+        </w:rPr>
+      </w:pPr>
+      <w:r>
+        <w:rPr>
+          <w:highlight w:val="yellow"/>
+        </w:rPr>
+        <w:t>•Design a series of tests to verify that that the system works as expected</w:t>
+      </w:r>
+    </w:p>
+    <w:p>
+      <w:pPr>
+        <w:rPr>
+          <w:highlight w:val="yellow"/>
+        </w:rPr>
+      </w:pPr>
+      <w:r>
+        <w:rPr>
+          <w:highlight w:val="yellow"/>
+        </w:rPr>
+        <w:t>•Document any issues or problems encountered.</w:t>
+      </w:r>
+    </w:p>
+    <w:p>
+      <w:pPr>
+        <w:rPr>
+          <w:highlight w:val="yellow"/>
+        </w:rPr>
+      </w:pPr>
+      <w:r>
+        <w:rPr>
+          <w:highlight w:val="yellow"/>
+        </w:rPr>
+        <w:t xml:space="preserve">•Produce a short report (700 words) detailing the approach taken(methodology) to design &amp; development, test cases </w:t>
+      </w:r>
+      <w:proofErr w:type="gramStart"/>
+      <w:r>
+        <w:rPr>
+          <w:highlight w:val="yellow"/>
+        </w:rPr>
+        <w:t>used</w:t>
+      </w:r>
+      <w:proofErr w:type="gramEnd"/>
+      <w:r>
+        <w:rPr>
+          <w:highlight w:val="yellow"/>
+        </w:rPr>
+        <w:t xml:space="preserve"> and results</w:t>
+      </w:r>
+      <w:r>
+        <w:rPr>
+          <w:highlight w:val="yellow"/>
+        </w:rPr>
+        <w:t xml:space="preserve"> </w:t>
+      </w:r>
+      <w:r>
+        <w:rPr>
+          <w:highlight w:val="yellow"/>
+        </w:rPr>
+        <w:t>obtained.</w:t>
+      </w:r>
+    </w:p>
+    <w:p>
+      <w:r>
+        <w:rPr>
+          <w:highlight w:val="yellow"/>
+        </w:rPr>
+        <w:t>•Submit report by required deadline and demo prototype to supervisor.</w:t>
+      </w:r>
+    </w:p>
     <w:p/>
     <w:p>
       <w:pPr>
@@ -743,20 +942,33 @@
           <w:bCs/>
           <w:highlight w:val="yellow"/>
         </w:rPr>
-        <w:t>8.2. Iteration 1 – Initial Prototype</w:t>
-      </w:r>
-    </w:p>
-    <w:p>
-      <w:pPr>
-        <w:rPr>
-          <w:highlight w:val="yellow"/>
-        </w:rPr>
-      </w:pPr>
-      <w:r>
-        <w:rPr>
-          <w:highlight w:val="yellow"/>
-        </w:rPr>
-        <w:t xml:space="preserve">•Develop a working system with core functionality, </w:t>
+        <w:t>8.3. Iteration 2 – Revised Prototype</w:t>
+      </w:r>
+    </w:p>
+    <w:p>
+      <w:pPr>
+        <w:rPr>
+          <w:highlight w:val="yellow"/>
+        </w:rPr>
+      </w:pPr>
+      <w:r>
+        <w:rPr>
+          <w:highlight w:val="yellow"/>
+        </w:rPr>
+        <w:t>•Eliminate any residual bugs/limitations identified in previous test report</w:t>
+      </w:r>
+    </w:p>
+    <w:p>
+      <w:pPr>
+        <w:rPr>
+          <w:highlight w:val="yellow"/>
+        </w:rPr>
+      </w:pPr>
+      <w:r>
+        <w:rPr>
+          <w:highlight w:val="yellow"/>
+        </w:rPr>
+        <w:t xml:space="preserve">•Add extra functionality, </w:t>
       </w:r>
       <w:proofErr w:type="gramStart"/>
       <w:r>
@@ -770,60 +982,296 @@
         <w:rPr>
           <w:highlight w:val="yellow"/>
         </w:rPr>
-        <w:t xml:space="preserve"> Add, Update &amp;Delete, etc.</w:t>
-      </w:r>
-    </w:p>
-    <w:p>
-      <w:pPr>
-        <w:rPr>
-          <w:highlight w:val="yellow"/>
-        </w:rPr>
-      </w:pPr>
-      <w:r>
-        <w:rPr>
-          <w:highlight w:val="yellow"/>
-        </w:rPr>
-        <w:t>•Design a series of tests to verify that that the system works as expected</w:t>
-      </w:r>
-    </w:p>
-    <w:p>
-      <w:pPr>
-        <w:rPr>
-          <w:highlight w:val="yellow"/>
-        </w:rPr>
-      </w:pPr>
-      <w:r>
-        <w:rPr>
-          <w:highlight w:val="yellow"/>
-        </w:rPr>
-        <w:t>•Document any issues or problems encountered.</w:t>
-      </w:r>
-    </w:p>
-    <w:p>
-      <w:pPr>
-        <w:rPr>
-          <w:highlight w:val="yellow"/>
-        </w:rPr>
-      </w:pPr>
-      <w:r>
-        <w:rPr>
-          <w:highlight w:val="yellow"/>
-        </w:rPr>
-        <w:t xml:space="preserve">•Produce a short report (700 words) detailing the approach taken(methodology) to design &amp; development, test cases </w:t>
+        <w:t xml:space="preserve"> shopping cart, booking transaction, etc.</w:t>
+      </w:r>
+    </w:p>
+    <w:p>
+      <w:pPr>
+        <w:rPr>
+          <w:highlight w:val="yellow"/>
+        </w:rPr>
+      </w:pPr>
+      <w:r>
+        <w:rPr>
+          <w:highlight w:val="yellow"/>
+        </w:rPr>
+        <w:t>•Test and report as specified in previous iteration.</w:t>
+      </w:r>
+    </w:p>
+    <w:p>
+      <w:r>
+        <w:rPr>
+          <w:highlight w:val="yellow"/>
+        </w:rPr>
+        <w:t>•Submit report (700 words) by required deadline and demo prototype to</w:t>
+      </w:r>
+      <w:r>
+        <w:rPr>
+          <w:highlight w:val="yellow"/>
+        </w:rPr>
+        <w:t xml:space="preserve"> </w:t>
+      </w:r>
+      <w:r>
+        <w:rPr>
+          <w:highlight w:val="yellow"/>
+        </w:rPr>
+        <w:t>supervisor.</w:t>
+      </w:r>
+    </w:p>
+    <w:p/>
+    <w:p>
+      <w:pPr>
+        <w:rPr>
+          <w:b/>
+          <w:bCs/>
+          <w:highlight w:val="yellow"/>
+        </w:rPr>
+      </w:pPr>
+      <w:r>
+        <w:rPr>
+          <w:b/>
+          <w:bCs/>
+          <w:highlight w:val="yellow"/>
+        </w:rPr>
+        <w:lastRenderedPageBreak/>
+        <w:t>8.4. Final Iteration – Final Prototype</w:t>
+      </w:r>
+    </w:p>
+    <w:p>
+      <w:pPr>
+        <w:rPr>
+          <w:highlight w:val="yellow"/>
+        </w:rPr>
+      </w:pPr>
+      <w:r>
+        <w:rPr>
+          <w:highlight w:val="yellow"/>
+        </w:rPr>
+        <w:t>•No major functionality should be applied to prototype at this stage.</w:t>
+      </w:r>
+    </w:p>
+    <w:p>
+      <w:r>
+        <w:rPr>
+          <w:highlight w:val="yellow"/>
+        </w:rPr>
+        <w:t>•Efforts should be concentrated on fine-tuning the prototype and</w:t>
+      </w:r>
+      <w:r>
+        <w:rPr>
+          <w:highlight w:val="yellow"/>
+        </w:rPr>
+        <w:t xml:space="preserve"> </w:t>
+      </w:r>
+      <w:r>
+        <w:rPr>
+          <w:highlight w:val="yellow"/>
+        </w:rPr>
+        <w:t>rigorously testing the final system.</w:t>
+      </w:r>
+    </w:p>
+    <w:p/>
+    <w:p>
+      <w:pPr>
+        <w:rPr>
+          <w:b/>
+          <w:bCs/>
+          <w:highlight w:val="yellow"/>
+        </w:rPr>
+      </w:pPr>
+      <w:r>
+        <w:rPr>
+          <w:b/>
+          <w:bCs/>
+          <w:highlight w:val="yellow"/>
+        </w:rPr>
+        <w:t>9. Final Project Deliverable</w:t>
+      </w:r>
+    </w:p>
+    <w:p>
+      <w:pPr>
+        <w:rPr>
+          <w:highlight w:val="yellow"/>
+        </w:rPr>
+      </w:pPr>
+      <w:r>
+        <w:rPr>
+          <w:highlight w:val="yellow"/>
+        </w:rPr>
+        <w:t>A zipped folder containing the final project documentation (as one file, see contents below) as well as the final software prototype should be uploaded via Moodle.</w:t>
+      </w:r>
+    </w:p>
+    <w:p>
+      <w:r>
+        <w:rPr>
+          <w:highlight w:val="yellow"/>
+        </w:rPr>
+        <w:t xml:space="preserve">A </w:t>
       </w:r>
       <w:proofErr w:type="gramStart"/>
       <w:r>
         <w:rPr>
           <w:highlight w:val="yellow"/>
         </w:rPr>
-        <w:t>used</w:t>
+        <w:t>hard-copy</w:t>
       </w:r>
       <w:proofErr w:type="gramEnd"/>
       <w:r>
         <w:rPr>
           <w:highlight w:val="yellow"/>
         </w:rPr>
-        <w:t xml:space="preserve"> and results</w:t>
+        <w:t xml:space="preserve"> of the overall project documentation should be presented to the team supervisor at the project presentation.</w:t>
+      </w:r>
+    </w:p>
+    <w:p/>
+    <w:p>
+      <w:pPr>
+        <w:rPr>
+          <w:b/>
+          <w:bCs/>
+          <w:highlight w:val="yellow"/>
+        </w:rPr>
+      </w:pPr>
+      <w:r>
+        <w:rPr>
+          <w:b/>
+          <w:bCs/>
+          <w:highlight w:val="yellow"/>
+        </w:rPr>
+        <w:t>9.1. Final Project Document should contain:</w:t>
+      </w:r>
+    </w:p>
+    <w:p>
+      <w:pPr>
+        <w:rPr>
+          <w:highlight w:val="yellow"/>
+        </w:rPr>
+      </w:pPr>
+      <w:r>
+        <w:rPr>
+          <w:highlight w:val="yellow"/>
+        </w:rPr>
+        <w:t>•A table of contents, numbered headings, page numbers and references</w:t>
+      </w:r>
+    </w:p>
+    <w:p>
+      <w:pPr>
+        <w:rPr>
+          <w:highlight w:val="yellow"/>
+        </w:rPr>
+      </w:pPr>
+      <w:r>
+        <w:rPr>
+          <w:highlight w:val="yellow"/>
+        </w:rPr>
+        <w:t xml:space="preserve">•An outline of each member’s responsibility and participation within </w:t>
+      </w:r>
+      <w:proofErr w:type="spellStart"/>
+      <w:r>
+        <w:rPr>
+          <w:highlight w:val="yellow"/>
+        </w:rPr>
+        <w:t>theproject</w:t>
+      </w:r>
+      <w:proofErr w:type="spellEnd"/>
+      <w:r>
+        <w:rPr>
+          <w:highlight w:val="yellow"/>
+        </w:rPr>
+        <w:t>.</w:t>
+      </w:r>
+    </w:p>
+    <w:p>
+      <w:pPr>
+        <w:rPr>
+          <w:highlight w:val="yellow"/>
+        </w:rPr>
+      </w:pPr>
+      <w:r>
+        <w:rPr>
+          <w:highlight w:val="yellow"/>
+        </w:rPr>
+        <w:t xml:space="preserve">•An introduction to the project, including project plan and </w:t>
+      </w:r>
+      <w:proofErr w:type="spellStart"/>
+      <w:r>
+        <w:rPr>
+          <w:highlight w:val="yellow"/>
+        </w:rPr>
+        <w:t>requirementsdocument</w:t>
+      </w:r>
+      <w:proofErr w:type="spellEnd"/>
+      <w:r>
+        <w:rPr>
+          <w:highlight w:val="yellow"/>
+        </w:rPr>
+        <w:t>.</w:t>
+      </w:r>
+    </w:p>
+    <w:p>
+      <w:pPr>
+        <w:rPr>
+          <w:highlight w:val="yellow"/>
+        </w:rPr>
+      </w:pPr>
+      <w:r>
+        <w:rPr>
+          <w:highlight w:val="yellow"/>
+        </w:rPr>
+        <w:t>•Reports for each iteration (Iteration 1, Iteration 2 &amp; Iteration 3).</w:t>
+      </w:r>
+    </w:p>
+    <w:p>
+      <w:pPr>
+        <w:rPr>
+          <w:highlight w:val="yellow"/>
+        </w:rPr>
+      </w:pPr>
+      <w:r>
+        <w:rPr>
+          <w:highlight w:val="yellow"/>
+        </w:rPr>
+        <w:t xml:space="preserve">•Concluding paragraph highlighting the achievements of the project, </w:t>
+      </w:r>
+      <w:proofErr w:type="spellStart"/>
+      <w:r>
+        <w:rPr>
+          <w:highlight w:val="yellow"/>
+        </w:rPr>
+        <w:t>anyshortcomings</w:t>
+      </w:r>
+      <w:proofErr w:type="spellEnd"/>
+      <w:r>
+        <w:rPr>
+          <w:highlight w:val="yellow"/>
+        </w:rPr>
+        <w:t xml:space="preserve"> and what could be improved by future enhancements.</w:t>
+      </w:r>
+    </w:p>
+    <w:p>
+      <w:pPr>
+        <w:rPr>
+          <w:highlight w:val="yellow"/>
+        </w:rPr>
+      </w:pPr>
+      <w:r>
+        <w:rPr>
+          <w:highlight w:val="yellow"/>
+        </w:rPr>
+        <w:t>•The document should be bound with a cover page indicating:</w:t>
+      </w:r>
+    </w:p>
+    <w:p>
+      <w:pPr>
+        <w:rPr>
+          <w:highlight w:val="yellow"/>
+        </w:rPr>
+      </w:pPr>
+      <w:r>
+        <w:rPr>
+          <w:highlight w:val="yellow"/>
+        </w:rPr>
+        <w:t>O</w:t>
       </w:r>
       <w:r>
         <w:rPr>
@@ -835,15 +1283,52 @@
         <w:rPr>
           <w:highlight w:val="yellow"/>
         </w:rPr>
-        <w:t>obtained.</w:t>
-      </w:r>
-    </w:p>
-    <w:p>
-      <w:r>
-        <w:rPr>
-          <w:highlight w:val="yellow"/>
-        </w:rPr>
-        <w:t>•Submit report by required deadline and demo prototype to supervisor.</w:t>
+        <w:t>Title of project</w:t>
+      </w:r>
+    </w:p>
+    <w:p>
+      <w:pPr>
+        <w:rPr>
+          <w:highlight w:val="yellow"/>
+        </w:rPr>
+      </w:pPr>
+      <w:r>
+        <w:rPr>
+          <w:highlight w:val="yellow"/>
+        </w:rPr>
+        <w:t>O</w:t>
+      </w:r>
+      <w:r>
+        <w:rPr>
+          <w:highlight w:val="yellow"/>
+        </w:rPr>
+        <w:t xml:space="preserve"> </w:t>
+      </w:r>
+      <w:r>
+        <w:rPr>
+          <w:highlight w:val="yellow"/>
+        </w:rPr>
+        <w:t>Names &amp; Student IDs of students</w:t>
+      </w:r>
+    </w:p>
+    <w:p>
+      <w:r>
+        <w:rPr>
+          <w:highlight w:val="yellow"/>
+        </w:rPr>
+        <w:t>O</w:t>
+      </w:r>
+      <w:r>
+        <w:rPr>
+          <w:highlight w:val="yellow"/>
+        </w:rPr>
+        <w:t xml:space="preserve"> </w:t>
+      </w:r>
+      <w:r>
+        <w:rPr>
+          <w:highlight w:val="yellow"/>
+        </w:rPr>
+        <w:t>Name of Supervisor</w:t>
       </w:r>
     </w:p>
     <w:p/>
@@ -861,410 +1346,6 @@
           <w:bCs/>
           <w:highlight w:val="yellow"/>
         </w:rPr>
-        <w:t>8.3. Iteration 2 – Revised Prototype</w:t>
-      </w:r>
-    </w:p>
-    <w:p>
-      <w:pPr>
-        <w:rPr>
-          <w:highlight w:val="yellow"/>
-        </w:rPr>
-      </w:pPr>
-      <w:r>
-        <w:rPr>
-          <w:highlight w:val="yellow"/>
-        </w:rPr>
-        <w:t>•Eliminate any residual bugs/limitations identified in previous test report</w:t>
-      </w:r>
-    </w:p>
-    <w:p>
-      <w:pPr>
-        <w:rPr>
-          <w:highlight w:val="yellow"/>
-        </w:rPr>
-      </w:pPr>
-      <w:r>
-        <w:rPr>
-          <w:highlight w:val="yellow"/>
-        </w:rPr>
-        <w:t xml:space="preserve">•Add extra functionality, </w:t>
-      </w:r>
-      <w:proofErr w:type="gramStart"/>
-      <w:r>
-        <w:rPr>
-          <w:highlight w:val="yellow"/>
-        </w:rPr>
-        <w:t>e.g.</w:t>
-      </w:r>
-      <w:proofErr w:type="gramEnd"/>
-      <w:r>
-        <w:rPr>
-          <w:highlight w:val="yellow"/>
-        </w:rPr>
-        <w:t xml:space="preserve"> shopping cart, booking transaction, etc.</w:t>
-      </w:r>
-    </w:p>
-    <w:p>
-      <w:pPr>
-        <w:rPr>
-          <w:highlight w:val="yellow"/>
-        </w:rPr>
-      </w:pPr>
-      <w:r>
-        <w:rPr>
-          <w:highlight w:val="yellow"/>
-        </w:rPr>
-        <w:t>•Test and report as specified in previous iteration.</w:t>
-      </w:r>
-    </w:p>
-    <w:p>
-      <w:r>
-        <w:rPr>
-          <w:highlight w:val="yellow"/>
-        </w:rPr>
-        <w:t>•Submit report (700 words) by required deadline and demo prototype to</w:t>
-      </w:r>
-      <w:r>
-        <w:rPr>
-          <w:highlight w:val="yellow"/>
-        </w:rPr>
-        <w:t xml:space="preserve"> </w:t>
-      </w:r>
-      <w:r>
-        <w:rPr>
-          <w:highlight w:val="yellow"/>
-        </w:rPr>
-        <w:t>supervisor.</w:t>
-      </w:r>
-    </w:p>
-    <w:p/>
-    <w:p>
-      <w:pPr>
-        <w:rPr>
-          <w:b/>
-          <w:bCs/>
-          <w:highlight w:val="yellow"/>
-        </w:rPr>
-      </w:pPr>
-      <w:r>
-        <w:rPr>
-          <w:b/>
-          <w:bCs/>
-          <w:highlight w:val="yellow"/>
-        </w:rPr>
-        <w:t>8.4. Final Iteration – Final Prototype</w:t>
-      </w:r>
-    </w:p>
-    <w:p>
-      <w:pPr>
-        <w:rPr>
-          <w:highlight w:val="yellow"/>
-        </w:rPr>
-      </w:pPr>
-      <w:r>
-        <w:rPr>
-          <w:highlight w:val="yellow"/>
-        </w:rPr>
-        <w:t>•No major functionality should be applied to prototype at this stage.</w:t>
-      </w:r>
-    </w:p>
-    <w:p>
-      <w:r>
-        <w:rPr>
-          <w:highlight w:val="yellow"/>
-        </w:rPr>
-        <w:t>•Efforts should be concentrated on fine-tuning the prototype and</w:t>
-      </w:r>
-      <w:r>
-        <w:rPr>
-          <w:highlight w:val="yellow"/>
-        </w:rPr>
-        <w:t xml:space="preserve"> </w:t>
-      </w:r>
-      <w:r>
-        <w:rPr>
-          <w:highlight w:val="yellow"/>
-        </w:rPr>
-        <w:t>rigorously testing the final system.</w:t>
-      </w:r>
-    </w:p>
-    <w:p/>
-    <w:p>
-      <w:pPr>
-        <w:rPr>
-          <w:b/>
-          <w:bCs/>
-          <w:highlight w:val="yellow"/>
-        </w:rPr>
-      </w:pPr>
-      <w:r>
-        <w:rPr>
-          <w:b/>
-          <w:bCs/>
-          <w:highlight w:val="yellow"/>
-        </w:rPr>
-        <w:t>9. Final Project Deliverable</w:t>
-      </w:r>
-    </w:p>
-    <w:p>
-      <w:pPr>
-        <w:rPr>
-          <w:highlight w:val="yellow"/>
-        </w:rPr>
-      </w:pPr>
-      <w:r>
-        <w:rPr>
-          <w:highlight w:val="yellow"/>
-        </w:rPr>
-        <w:lastRenderedPageBreak/>
-        <w:t>A zipped folder containing the final project documentation (as one file, see contents below) as well as the final software prototype should be uploaded via Moodle.</w:t>
-      </w:r>
-    </w:p>
-    <w:p>
-      <w:r>
-        <w:rPr>
-          <w:highlight w:val="yellow"/>
-        </w:rPr>
-        <w:t xml:space="preserve">A </w:t>
-      </w:r>
-      <w:proofErr w:type="gramStart"/>
-      <w:r>
-        <w:rPr>
-          <w:highlight w:val="yellow"/>
-        </w:rPr>
-        <w:t>hard-copy</w:t>
-      </w:r>
-      <w:proofErr w:type="gramEnd"/>
-      <w:r>
-        <w:rPr>
-          <w:highlight w:val="yellow"/>
-        </w:rPr>
-        <w:t xml:space="preserve"> of the overall project documentation should be presented to the team supervisor at the project presentation.</w:t>
-      </w:r>
-    </w:p>
-    <w:p/>
-    <w:p>
-      <w:pPr>
-        <w:rPr>
-          <w:b/>
-          <w:bCs/>
-          <w:highlight w:val="yellow"/>
-        </w:rPr>
-      </w:pPr>
-      <w:r>
-        <w:rPr>
-          <w:b/>
-          <w:bCs/>
-          <w:highlight w:val="yellow"/>
-        </w:rPr>
-        <w:t>9.1. Final Project Document should contain:</w:t>
-      </w:r>
-    </w:p>
-    <w:p>
-      <w:pPr>
-        <w:rPr>
-          <w:highlight w:val="yellow"/>
-        </w:rPr>
-      </w:pPr>
-      <w:r>
-        <w:rPr>
-          <w:highlight w:val="yellow"/>
-        </w:rPr>
-        <w:t>•A table of contents, numbered headings, page numbers and references</w:t>
-      </w:r>
-    </w:p>
-    <w:p>
-      <w:pPr>
-        <w:rPr>
-          <w:highlight w:val="yellow"/>
-        </w:rPr>
-      </w:pPr>
-      <w:r>
-        <w:rPr>
-          <w:highlight w:val="yellow"/>
-        </w:rPr>
-        <w:t xml:space="preserve">•An outline of each member’s responsibility and participation within </w:t>
-      </w:r>
-      <w:proofErr w:type="spellStart"/>
-      <w:r>
-        <w:rPr>
-          <w:highlight w:val="yellow"/>
-        </w:rPr>
-        <w:t>theproject</w:t>
-      </w:r>
-      <w:proofErr w:type="spellEnd"/>
-      <w:r>
-        <w:rPr>
-          <w:highlight w:val="yellow"/>
-        </w:rPr>
-        <w:t>.</w:t>
-      </w:r>
-    </w:p>
-    <w:p>
-      <w:pPr>
-        <w:rPr>
-          <w:highlight w:val="yellow"/>
-        </w:rPr>
-      </w:pPr>
-      <w:r>
-        <w:rPr>
-          <w:highlight w:val="yellow"/>
-        </w:rPr>
-        <w:t xml:space="preserve">•An introduction to the project, including project plan and </w:t>
-      </w:r>
-      <w:proofErr w:type="spellStart"/>
-      <w:r>
-        <w:rPr>
-          <w:highlight w:val="yellow"/>
-        </w:rPr>
-        <w:t>requirementsdocument</w:t>
-      </w:r>
-      <w:proofErr w:type="spellEnd"/>
-      <w:r>
-        <w:rPr>
-          <w:highlight w:val="yellow"/>
-        </w:rPr>
-        <w:t>.</w:t>
-      </w:r>
-    </w:p>
-    <w:p>
-      <w:pPr>
-        <w:rPr>
-          <w:highlight w:val="yellow"/>
-        </w:rPr>
-      </w:pPr>
-      <w:r>
-        <w:rPr>
-          <w:highlight w:val="yellow"/>
-        </w:rPr>
-        <w:t>•Reports for each iteration (Iteration 1, Iteration 2 &amp; Iteration 3).</w:t>
-      </w:r>
-    </w:p>
-    <w:p>
-      <w:pPr>
-        <w:rPr>
-          <w:highlight w:val="yellow"/>
-        </w:rPr>
-      </w:pPr>
-      <w:r>
-        <w:rPr>
-          <w:highlight w:val="yellow"/>
-        </w:rPr>
-        <w:t xml:space="preserve">•Concluding paragraph highlighting the achievements of the project, </w:t>
-      </w:r>
-      <w:proofErr w:type="spellStart"/>
-      <w:r>
-        <w:rPr>
-          <w:highlight w:val="yellow"/>
-        </w:rPr>
-        <w:t>anyshortcomings</w:t>
-      </w:r>
-      <w:proofErr w:type="spellEnd"/>
-      <w:r>
-        <w:rPr>
-          <w:highlight w:val="yellow"/>
-        </w:rPr>
-        <w:t xml:space="preserve"> and what could be improved by future enhancements.</w:t>
-      </w:r>
-    </w:p>
-    <w:p>
-      <w:pPr>
-        <w:rPr>
-          <w:highlight w:val="yellow"/>
-        </w:rPr>
-      </w:pPr>
-      <w:r>
-        <w:rPr>
-          <w:highlight w:val="yellow"/>
-        </w:rPr>
-        <w:t>•The document should be bound with a cover page indicating:</w:t>
-      </w:r>
-    </w:p>
-    <w:p>
-      <w:pPr>
-        <w:rPr>
-          <w:highlight w:val="yellow"/>
-        </w:rPr>
-      </w:pPr>
-      <w:r>
-        <w:rPr>
-          <w:highlight w:val="yellow"/>
-        </w:rPr>
-        <w:t>O</w:t>
-      </w:r>
-      <w:r>
-        <w:rPr>
-          <w:highlight w:val="yellow"/>
-        </w:rPr>
-        <w:t xml:space="preserve"> </w:t>
-      </w:r>
-      <w:r>
-        <w:rPr>
-          <w:highlight w:val="yellow"/>
-        </w:rPr>
-        <w:t>Title of project</w:t>
-      </w:r>
-    </w:p>
-    <w:p>
-      <w:pPr>
-        <w:rPr>
-          <w:highlight w:val="yellow"/>
-        </w:rPr>
-      </w:pPr>
-      <w:r>
-        <w:rPr>
-          <w:highlight w:val="yellow"/>
-        </w:rPr>
-        <w:t>O</w:t>
-      </w:r>
-      <w:r>
-        <w:rPr>
-          <w:highlight w:val="yellow"/>
-        </w:rPr>
-        <w:t xml:space="preserve"> </w:t>
-      </w:r>
-      <w:r>
-        <w:rPr>
-          <w:highlight w:val="yellow"/>
-        </w:rPr>
-        <w:t>Names &amp; Student IDs of students</w:t>
-      </w:r>
-    </w:p>
-    <w:p>
-      <w:r>
-        <w:rPr>
-          <w:highlight w:val="yellow"/>
-        </w:rPr>
-        <w:t>O</w:t>
-      </w:r>
-      <w:r>
-        <w:rPr>
-          <w:highlight w:val="yellow"/>
-        </w:rPr>
-        <w:t xml:space="preserve"> </w:t>
-      </w:r>
-      <w:r>
-        <w:rPr>
-          <w:highlight w:val="yellow"/>
-        </w:rPr>
-        <w:t>Name of Supervisor</w:t>
-      </w:r>
-    </w:p>
-    <w:p/>
-    <w:p>
-      <w:pPr>
-        <w:rPr>
-          <w:b/>
-          <w:bCs/>
-          <w:highlight w:val="yellow"/>
-        </w:rPr>
-      </w:pPr>
-      <w:r>
-        <w:rPr>
-          <w:b/>
-          <w:bCs/>
-          <w:highlight w:val="yellow"/>
-        </w:rPr>
         <w:t>9.2. Project Presentation</w:t>
       </w:r>
     </w:p>
@@ -1286,21 +1367,7 @@
         <w:rPr>
           <w:highlight w:val="yellow"/>
         </w:rPr>
-        <w:t xml:space="preserve">N.B. It is essential for each member of the team to participate in this presentation </w:t>
-      </w:r>
-      <w:proofErr w:type="gramStart"/>
-      <w:r>
-        <w:rPr>
-          <w:highlight w:val="yellow"/>
-        </w:rPr>
-        <w:t>in order to</w:t>
-      </w:r>
-      <w:proofErr w:type="gramEnd"/>
-      <w:r>
-        <w:rPr>
-          <w:highlight w:val="yellow"/>
-        </w:rPr>
-        <w:t xml:space="preserve"> obtain a pass in the project. Each member will be required to demonstrate the sections of the project they were responsibility for developing.</w:t>
+        <w:t>N.B. It is essential for each member of the team to participate in this presentation in order to obtain a pass in the project. Each member will be required to demonstrate the sections of the project they were responsibility for developing.</w:t>
       </w:r>
     </w:p>
     <w:sectPr>
@@ -1361,6 +1428,241 @@
     </w:p>
   </w:footnote>
 </w:footnotes>
+</file>
+
+<file path=word/numbering.xml><?xml version="1.0" encoding="utf-8"?>
+<w:numbering xmlns:wpc="http://schemas.microsoft.com/office/word/2010/wordprocessingCanvas" xmlns:cx="http://schemas.microsoft.com/office/drawing/2014/chartex" xmlns:cx1="http://schemas.microsoft.com/office/drawing/2015/9/8/chartex" xmlns:cx2="http://schemas.microsoft.com/office/drawing/2015/10/21/chartex" xmlns:cx3="http://schemas.microsoft.com/office/drawing/2016/5/9/chartex" xmlns:cx4="http://schemas.microsoft.com/office/drawing/2016/5/10/chartex" xmlns:cx5="http://schemas.microsoft.com/office/drawing/2016/5/11/chartex" xmlns:cx6="http://schemas.microsoft.com/office/drawing/2016/5/12/chartex" xmlns:cx7="http://schemas.microsoft.com/office/drawing/2016/5/13/chartex" xmlns:cx8="http://schemas.microsoft.com/office/drawing/2016/5/14/chartex" xmlns:mc="http://schemas.openxmlformats.org/markup-compatibility/2006" xmlns:aink="http://schemas.microsoft.com/office/drawing/2016/ink" xmlns:am3d="http://schemas.microsoft.com/office/drawing/2017/model3d" xmlns:o="urn:schemas-microsoft-com:office:office" xmlns:oel="http://schemas.microsoft.com/office/2019/extlst" xmlns:r="http://schemas.openxmlformats.org/officeDocument/2006/relationships" xmlns:m="http://schemas.openxmlformats.org/officeDocument/2006/math" xmlns:v="urn:schemas-microsoft-com:vml" xmlns:wp14="http://schemas.microsoft.com/office/word/2010/wordprocessingDrawing" xmlns:wp="http://schemas.openxmlformats.org/drawingml/2006/wordprocessingDrawing" xmlns:w10="urn:schemas-microsoft-com:office:word" xmlns:w="http://schemas.openxmlformats.org/wordprocessingml/2006/main" xmlns:w14="http://schemas.microsoft.com/office/word/2010/wordml" xmlns:w15="http://schemas.microsoft.com/office/word/2012/wordml" xmlns:w16cex="http://schemas.microsoft.com/office/word/2018/wordml/cex" xmlns:w16cid="http://schemas.microsoft.com/office/word/2016/wordml/cid" xmlns:w16="http://schemas.microsoft.com/office/word/2018/wordml" xmlns:w16sdtdh="http://schemas.microsoft.com/office/word/2020/wordml/sdtdatahash" xmlns:w16se="http://schemas.microsoft.com/office/word/2015/wordml/symex" xmlns:wpg="http://schemas.microsoft.com/office/word/2010/wordprocessingGroup" xmlns:wpi="http://schemas.microsoft.com/office/word/2010/wordprocessingInk" xmlns:wne="http://schemas.microsoft.com/office/word/2006/wordml" xmlns:wps="http://schemas.microsoft.com/office/word/2010/wordprocessingShape" mc:Ignorable="w14 w15 w16se w16cid w16 w16cex w16sdtdh wp14">
+  <w:abstractNum w:abstractNumId="0" w15:restartNumberingAfterBreak="0">
+    <w:nsid w:val="4D062007"/>
+    <w:multiLevelType w:val="hybridMultilevel"/>
+    <w:tmpl w:val="D1FEA80C"/>
+    <w:lvl w:ilvl="0" w:tplc="0DD62A16">
+      <w:numFmt w:val="bullet"/>
+      <w:lvlText w:val="-"/>
+      <w:lvlJc w:val="left"/>
+      <w:pPr>
+        <w:ind w:left="1800" w:hanging="360"/>
+      </w:pPr>
+      <w:rPr>
+        <w:rFonts w:ascii="Calibri" w:eastAsiaTheme="minorHAnsi" w:hAnsi="Calibri" w:cs="Calibri" w:hint="default"/>
+      </w:rPr>
+    </w:lvl>
+    <w:lvl w:ilvl="1" w:tplc="08090003" w:tentative="1">
+      <w:start w:val="1"/>
+      <w:numFmt w:val="bullet"/>
+      <w:lvlText w:val="o"/>
+      <w:lvlJc w:val="left"/>
+      <w:pPr>
+        <w:ind w:left="2520" w:hanging="360"/>
+      </w:pPr>
+      <w:rPr>
+        <w:rFonts w:ascii="Courier New" w:hAnsi="Courier New" w:cs="Courier New" w:hint="default"/>
+      </w:rPr>
+    </w:lvl>
+    <w:lvl w:ilvl="2" w:tplc="08090005" w:tentative="1">
+      <w:start w:val="1"/>
+      <w:numFmt w:val="bullet"/>
+      <w:lvlText w:val=""/>
+      <w:lvlJc w:val="left"/>
+      <w:pPr>
+        <w:ind w:left="3240" w:hanging="360"/>
+      </w:pPr>
+      <w:rPr>
+        <w:rFonts w:ascii="Wingdings" w:hAnsi="Wingdings" w:hint="default"/>
+      </w:rPr>
+    </w:lvl>
+    <w:lvl w:ilvl="3" w:tplc="08090001" w:tentative="1">
+      <w:start w:val="1"/>
+      <w:numFmt w:val="bullet"/>
+      <w:lvlText w:val=""/>
+      <w:lvlJc w:val="left"/>
+      <w:pPr>
+        <w:ind w:left="3960" w:hanging="360"/>
+      </w:pPr>
+      <w:rPr>
+        <w:rFonts w:ascii="Symbol" w:hAnsi="Symbol" w:hint="default"/>
+      </w:rPr>
+    </w:lvl>
+    <w:lvl w:ilvl="4" w:tplc="08090003" w:tentative="1">
+      <w:start w:val="1"/>
+      <w:numFmt w:val="bullet"/>
+      <w:lvlText w:val="o"/>
+      <w:lvlJc w:val="left"/>
+      <w:pPr>
+        <w:ind w:left="4680" w:hanging="360"/>
+      </w:pPr>
+      <w:rPr>
+        <w:rFonts w:ascii="Courier New" w:hAnsi="Courier New" w:cs="Courier New" w:hint="default"/>
+      </w:rPr>
+    </w:lvl>
+    <w:lvl w:ilvl="5" w:tplc="08090005" w:tentative="1">
+      <w:start w:val="1"/>
+      <w:numFmt w:val="bullet"/>
+      <w:lvlText w:val=""/>
+      <w:lvlJc w:val="left"/>
+      <w:pPr>
+        <w:ind w:left="5400" w:hanging="360"/>
+      </w:pPr>
+      <w:rPr>
+        <w:rFonts w:ascii="Wingdings" w:hAnsi="Wingdings" w:hint="default"/>
+      </w:rPr>
+    </w:lvl>
+    <w:lvl w:ilvl="6" w:tplc="08090001" w:tentative="1">
+      <w:start w:val="1"/>
+      <w:numFmt w:val="bullet"/>
+      <w:lvlText w:val=""/>
+      <w:lvlJc w:val="left"/>
+      <w:pPr>
+        <w:ind w:left="6120" w:hanging="360"/>
+      </w:pPr>
+      <w:rPr>
+        <w:rFonts w:ascii="Symbol" w:hAnsi="Symbol" w:hint="default"/>
+      </w:rPr>
+    </w:lvl>
+    <w:lvl w:ilvl="7" w:tplc="08090003" w:tentative="1">
+      <w:start w:val="1"/>
+      <w:numFmt w:val="bullet"/>
+      <w:lvlText w:val="o"/>
+      <w:lvlJc w:val="left"/>
+      <w:pPr>
+        <w:ind w:left="6840" w:hanging="360"/>
+      </w:pPr>
+      <w:rPr>
+        <w:rFonts w:ascii="Courier New" w:hAnsi="Courier New" w:cs="Courier New" w:hint="default"/>
+      </w:rPr>
+    </w:lvl>
+    <w:lvl w:ilvl="8" w:tplc="08090005" w:tentative="1">
+      <w:start w:val="1"/>
+      <w:numFmt w:val="bullet"/>
+      <w:lvlText w:val=""/>
+      <w:lvlJc w:val="left"/>
+      <w:pPr>
+        <w:ind w:left="7560" w:hanging="360"/>
+      </w:pPr>
+      <w:rPr>
+        <w:rFonts w:ascii="Wingdings" w:hAnsi="Wingdings" w:hint="default"/>
+      </w:rPr>
+    </w:lvl>
+  </w:abstractNum>
+  <w:abstractNum w:abstractNumId="1" w15:restartNumberingAfterBreak="0">
+    <w:nsid w:val="7AA31AC2"/>
+    <w:multiLevelType w:val="hybridMultilevel"/>
+    <w:tmpl w:val="302ED1DE"/>
+    <w:lvl w:ilvl="0" w:tplc="3EA6BA72">
+      <w:numFmt w:val="bullet"/>
+      <w:lvlText w:val="-"/>
+      <w:lvlJc w:val="left"/>
+      <w:pPr>
+        <w:ind w:left="1800" w:hanging="360"/>
+      </w:pPr>
+      <w:rPr>
+        <w:rFonts w:ascii="Calibri" w:eastAsiaTheme="minorHAnsi" w:hAnsi="Calibri" w:cs="Calibri" w:hint="default"/>
+      </w:rPr>
+    </w:lvl>
+    <w:lvl w:ilvl="1" w:tplc="08090003" w:tentative="1">
+      <w:start w:val="1"/>
+      <w:numFmt w:val="bullet"/>
+      <w:lvlText w:val="o"/>
+      <w:lvlJc w:val="left"/>
+      <w:pPr>
+        <w:ind w:left="2520" w:hanging="360"/>
+      </w:pPr>
+      <w:rPr>
+        <w:rFonts w:ascii="Courier New" w:hAnsi="Courier New" w:cs="Courier New" w:hint="default"/>
+      </w:rPr>
+    </w:lvl>
+    <w:lvl w:ilvl="2" w:tplc="08090005" w:tentative="1">
+      <w:start w:val="1"/>
+      <w:numFmt w:val="bullet"/>
+      <w:lvlText w:val=""/>
+      <w:lvlJc w:val="left"/>
+      <w:pPr>
+        <w:ind w:left="3240" w:hanging="360"/>
+      </w:pPr>
+      <w:rPr>
+        <w:rFonts w:ascii="Wingdings" w:hAnsi="Wingdings" w:hint="default"/>
+      </w:rPr>
+    </w:lvl>
+    <w:lvl w:ilvl="3" w:tplc="08090001" w:tentative="1">
+      <w:start w:val="1"/>
+      <w:numFmt w:val="bullet"/>
+      <w:lvlText w:val=""/>
+      <w:lvlJc w:val="left"/>
+      <w:pPr>
+        <w:ind w:left="3960" w:hanging="360"/>
+      </w:pPr>
+      <w:rPr>
+        <w:rFonts w:ascii="Symbol" w:hAnsi="Symbol" w:hint="default"/>
+      </w:rPr>
+    </w:lvl>
+    <w:lvl w:ilvl="4" w:tplc="08090003" w:tentative="1">
+      <w:start w:val="1"/>
+      <w:numFmt w:val="bullet"/>
+      <w:lvlText w:val="o"/>
+      <w:lvlJc w:val="left"/>
+      <w:pPr>
+        <w:ind w:left="4680" w:hanging="360"/>
+      </w:pPr>
+      <w:rPr>
+        <w:rFonts w:ascii="Courier New" w:hAnsi="Courier New" w:cs="Courier New" w:hint="default"/>
+      </w:rPr>
+    </w:lvl>
+    <w:lvl w:ilvl="5" w:tplc="08090005" w:tentative="1">
+      <w:start w:val="1"/>
+      <w:numFmt w:val="bullet"/>
+      <w:lvlText w:val=""/>
+      <w:lvlJc w:val="left"/>
+      <w:pPr>
+        <w:ind w:left="5400" w:hanging="360"/>
+      </w:pPr>
+      <w:rPr>
+        <w:rFonts w:ascii="Wingdings" w:hAnsi="Wingdings" w:hint="default"/>
+      </w:rPr>
+    </w:lvl>
+    <w:lvl w:ilvl="6" w:tplc="08090001" w:tentative="1">
+      <w:start w:val="1"/>
+      <w:numFmt w:val="bullet"/>
+      <w:lvlText w:val=""/>
+      <w:lvlJc w:val="left"/>
+      <w:pPr>
+        <w:ind w:left="6120" w:hanging="360"/>
+      </w:pPr>
+      <w:rPr>
+        <w:rFonts w:ascii="Symbol" w:hAnsi="Symbol" w:hint="default"/>
+      </w:rPr>
+    </w:lvl>
+    <w:lvl w:ilvl="7" w:tplc="08090003" w:tentative="1">
+      <w:start w:val="1"/>
+      <w:numFmt w:val="bullet"/>
+      <w:lvlText w:val="o"/>
+      <w:lvlJc w:val="left"/>
+      <w:pPr>
+        <w:ind w:left="6840" w:hanging="360"/>
+      </w:pPr>
+      <w:rPr>
+        <w:rFonts w:ascii="Courier New" w:hAnsi="Courier New" w:cs="Courier New" w:hint="default"/>
+      </w:rPr>
+    </w:lvl>
+    <w:lvl w:ilvl="8" w:tplc="08090005" w:tentative="1">
+      <w:start w:val="1"/>
+      <w:numFmt w:val="bullet"/>
+      <w:lvlText w:val=""/>
+      <w:lvlJc w:val="left"/>
+      <w:pPr>
+        <w:ind w:left="7560" w:hanging="360"/>
+      </w:pPr>
+      <w:rPr>
+        <w:rFonts w:ascii="Wingdings" w:hAnsi="Wingdings" w:hint="default"/>
+      </w:rPr>
+    </w:lvl>
+  </w:abstractNum>
+  <w:num w:numId="1" w16cid:durableId="272368723">
+    <w:abstractNumId w:val="1"/>
+  </w:num>
+  <w:num w:numId="2" w16cid:durableId="464079466">
+    <w:abstractNumId w:val="0"/>
+  </w:num>
+</w:numbering>
 </file>
 
 <file path=word/styles.xml><?xml version="1.0" encoding="utf-8"?>
@@ -1833,6 +2135,17 @@
     <w:link w:val="Footer"/>
     <w:uiPriority w:val="99"/>
     <w:rsid w:val="00442A9C"/>
+  </w:style>
+  <w:style w:type="paragraph" w:styleId="ListParagraph">
+    <w:name w:val="List Paragraph"/>
+    <w:basedOn w:val="Normal"/>
+    <w:uiPriority w:val="34"/>
+    <w:qFormat/>
+    <w:rsid w:val="000D6D4E"/>
+    <w:pPr>
+      <w:ind w:left="720"/>
+      <w:contextualSpacing/>
+    </w:pPr>
   </w:style>
 </w:styles>
 </file>

</xml_diff>